<commit_message>
Documentation has in GitHub
</commit_message>
<xml_diff>
--- a/blogposts/motivation.docx
+++ b/blogposts/motivation.docx
@@ -8,6 +8,7 @@
           <w:lang w:val="en-US"/>
         </w:rPr>
       </w:pPr>
+      <w:bookmarkStart w:id="0" w:name="_GoBack"/>
       <w:r>
         <w:rPr>
           <w:lang w:val="en-US"/>
@@ -38,7 +39,67 @@
         <w:rPr>
           <w:lang w:val="en-US"/>
         </w:rPr>
-        <w:t>, I spent a considerable amount of time digging into the internals of stream processing engines because of my research topics. Pioneer engines like Aurora and Borealis were not easy to learn. During the Ph.D. I designed and developed StreamCloud, a parallel and distributed stream processing engine that allow</w:t>
+        <w:t>, I spent a considerable amount of time digging into the interna</w:t>
+      </w:r>
+      <w:r>
+        <w:rPr>
+          <w:lang w:val="en-US"/>
+        </w:rPr>
+        <w:t xml:space="preserve">ls of stream processing engines. </w:t>
+      </w:r>
+      <w:r>
+        <w:rPr>
+          <w:lang w:val="en-US"/>
+        </w:rPr>
+        <w:t xml:space="preserve">Pioneer engines like Aurora and Borealis were not </w:t>
+      </w:r>
+      <w:r>
+        <w:rPr>
+          <w:lang w:val="en-US"/>
+        </w:rPr>
+        <w:t xml:space="preserve">really </w:t>
+      </w:r>
+      <w:r>
+        <w:rPr>
+          <w:lang w:val="en-US"/>
+        </w:rPr>
+        <w:t>easy</w:t>
+      </w:r>
+      <w:r>
+        <w:rPr>
+          <w:lang w:val="en-US"/>
+        </w:rPr>
+        <w:t xml:space="preserve"> to work with</w:t>
+      </w:r>
+      <w:r>
+        <w:rPr>
+          <w:lang w:val="en-US"/>
+        </w:rPr>
+        <w:t>. During the Ph.D.</w:t>
+      </w:r>
+      <w:r>
+        <w:rPr>
+          <w:lang w:val="en-US"/>
+        </w:rPr>
+        <w:t>,</w:t>
+      </w:r>
+      <w:r>
+        <w:rPr>
+          <w:lang w:val="en-US"/>
+        </w:rPr>
+        <w:t xml:space="preserve"> I</w:t>
+      </w:r>
+      <w:r>
+        <w:rPr>
+          <w:lang w:val="en-US"/>
+        </w:rPr>
+        <w:t xml:space="preserve"> had to “fight” a lot with Borealis in order to design and develop StreamCloud, one of the first</w:t>
+      </w:r>
+      <w:r>
+        <w:rPr>
+          <w:lang w:val="en-US"/>
+        </w:rPr>
+        <w:t xml:space="preserve"> parallel and distributed stream processing engine</w:t>
       </w:r>
       <w:r>
         <w:rPr>
@@ -50,7 +111,7 @@
         <w:rPr>
           <w:lang w:val="en-US"/>
         </w:rPr>
-        <w:t xml:space="preserve"> for the parallel execution of streaming operators. The parallelization techniques in StreamCloud are now used in engines such as Storm and Flink.</w:t>
+        <w:t>.</w:t>
       </w:r>
     </w:p>
     <w:p>
@@ -76,44 +137,109 @@
         <w:rPr>
           <w:lang w:val="en-US"/>
         </w:rPr>
+        <w:t xml:space="preserve">how </w:t>
+      </w:r>
+      <w:r>
+        <w:rPr>
+          <w:lang w:val="en-US"/>
+        </w:rPr>
         <w:t xml:space="preserve">to use </w:t>
       </w:r>
       <w:r>
         <w:rPr>
           <w:lang w:val="en-US"/>
         </w:rPr>
-        <w:t xml:space="preserve">new systems, like the aforementioned Storm and Flink. Things got way easier to get started with </w:t>
-      </w:r>
-      <w:r>
-        <w:rPr>
-          <w:lang w:val="en-US"/>
-        </w:rPr>
-        <w:t>them</w:t>
-      </w:r>
-      <w:r>
-        <w:rPr>
-          <w:lang w:val="en-US"/>
-        </w:rPr>
-        <w:t xml:space="preserve"> than they were before, and a simple hello world example is actually a matter of minutes.</w:t>
-      </w:r>
-      <w:r>
-        <w:rPr>
-          <w:lang w:val="en-US"/>
-        </w:rPr>
-        <w:t xml:space="preserve"> Still, I always had (and still have) mixed feelings with these systems. On the positive side, they are very powerful and supported by a large community. On the less positive side, they force you to design and implementation decisions that you could find not optimal (remember my perspective is the one of a researcher in data streaming...).</w:t>
-      </w:r>
-    </w:p>
-    <w:p>
-      <w:pPr>
-        <w:rPr>
-          <w:lang w:val="en-US"/>
-        </w:rPr>
-      </w:pPr>
-      <w:r>
-        <w:rPr>
-          <w:lang w:val="en-US"/>
-        </w:rPr>
-        <w:t xml:space="preserve">Of course, one could always modify the internal architecture of such systems, but the engineering effort is considerable, and would consume time I usually do not have. </w:t>
+        <w:t xml:space="preserve">new systems, like </w:t>
+      </w:r>
+      <w:r>
+        <w:rPr>
+          <w:lang w:val="en-US"/>
+        </w:rPr>
+        <w:t xml:space="preserve">Storm, </w:t>
+      </w:r>
+      <w:r>
+        <w:rPr>
+          <w:lang w:val="en-US"/>
+        </w:rPr>
+        <w:t>Flink</w:t>
+      </w:r>
+      <w:r>
+        <w:rPr>
+          <w:lang w:val="en-US"/>
+        </w:rPr>
+        <w:t xml:space="preserve"> or Spark</w:t>
+      </w:r>
+      <w:r>
+        <w:rPr>
+          <w:lang w:val="en-US"/>
+        </w:rPr>
+        <w:t xml:space="preserve">. Things got way easier than they were before, and a simple </w:t>
+      </w:r>
+      <w:r>
+        <w:rPr>
+          <w:lang w:val="en-US"/>
+        </w:rPr>
+        <w:t>“</w:t>
+      </w:r>
+      <w:r>
+        <w:rPr>
+          <w:lang w:val="en-US"/>
+        </w:rPr>
+        <w:t>hello world</w:t>
+      </w:r>
+      <w:r>
+        <w:rPr>
+          <w:lang w:val="en-US"/>
+        </w:rPr>
+        <w:t>”</w:t>
+      </w:r>
+      <w:r>
+        <w:rPr>
+          <w:lang w:val="en-US"/>
+        </w:rPr>
+        <w:t xml:space="preserve"> example is actually a matter of minutes.</w:t>
+      </w:r>
+      <w:r>
+        <w:rPr>
+          <w:lang w:val="en-US"/>
+        </w:rPr>
+        <w:t xml:space="preserve"> Still, I always had (and still have) mixed feelings with these systems. On the positive side, they are very powerful and supported by a large community. On the less positive side, they force you to design and implementation decisions that you </w:t>
+      </w:r>
+      <w:r>
+        <w:rPr>
+          <w:lang w:val="en-US"/>
+        </w:rPr>
+        <w:t>might</w:t>
+      </w:r>
+      <w:r>
+        <w:rPr>
+          <w:lang w:val="en-US"/>
+        </w:rPr>
+        <w:t xml:space="preserve"> find </w:t>
+      </w:r>
+      <w:r>
+        <w:rPr>
+          <w:lang w:val="en-US"/>
+        </w:rPr>
+        <w:t>sub-</w:t>
+      </w:r>
+      <w:r>
+        <w:rPr>
+          <w:lang w:val="en-US"/>
+        </w:rPr>
+        <w:t>optimal (remember my perspective is the one of a</w:t>
+      </w:r>
+      <w:r>
+        <w:rPr>
+          <w:lang w:val="en-US"/>
+        </w:rPr>
+        <w:t xml:space="preserve"> researcher in data streaming</w:t>
+      </w:r>
+      <w:r>
+        <w:rPr>
+          <w:lang w:val="en-US"/>
+        </w:rPr>
+        <w:t>).</w:t>
       </w:r>
     </w:p>
     <w:p>
@@ -129,9 +255,77 @@
           <w:lang w:val="en-US"/>
         </w:rPr>
       </w:pPr>
-      <w:bookmarkStart w:id="0" w:name="_GoBack"/>
-      <w:bookmarkEnd w:id="0"/>
+      <w:r>
+        <w:rPr>
+          <w:lang w:val="en-US"/>
+        </w:rPr>
+        <w:t xml:space="preserve">Of course, one could always </w:t>
+      </w:r>
+      <w:r>
+        <w:rPr>
+          <w:lang w:val="en-US"/>
+        </w:rPr>
+        <w:t>make changes to</w:t>
+      </w:r>
+      <w:r>
+        <w:rPr>
+          <w:lang w:val="en-US"/>
+        </w:rPr>
+        <w:t xml:space="preserve"> the internal architecture of such systems, but the eng</w:t>
+      </w:r>
+      <w:r>
+        <w:rPr>
+          <w:lang w:val="en-US"/>
+        </w:rPr>
+        <w:t>ineering effort is considerable and might be needed each time a new streaming platform becomes popular and every time existing ones get updated</w:t>
+      </w:r>
+      <w:r>
+        <w:rPr>
+          <w:lang w:val="en-US"/>
+        </w:rPr>
+        <w:t xml:space="preserve">. </w:t>
+      </w:r>
     </w:p>
+    <w:p>
+      <w:pPr>
+        <w:rPr>
+          <w:lang w:val="en-US"/>
+        </w:rPr>
+      </w:pPr>
+    </w:p>
+    <w:p>
+      <w:pPr>
+        <w:rPr>
+          <w:lang w:val="en-US"/>
+        </w:rPr>
+      </w:pPr>
+      <w:r>
+        <w:rPr>
+          <w:lang w:val="en-US"/>
+        </w:rPr>
+        <w:t>Because of this, I decided</w:t>
+      </w:r>
+      <w:r>
+        <w:rPr>
+          <w:lang w:val="en-US"/>
+        </w:rPr>
+        <w:t xml:space="preserve"> to put together a minimal stream processing engine (Liebre) and make it available in GitHub. You can find the documentation here and the actual code here.</w:t>
+      </w:r>
+    </w:p>
+    <w:p>
+      <w:pPr>
+        <w:rPr>
+          <w:lang w:val="en-US"/>
+        </w:rPr>
+      </w:pPr>
+      <w:r>
+        <w:rPr>
+          <w:lang w:val="en-US"/>
+        </w:rPr>
+        <w:t>The idea is to keep adding to it operators I develop for research (you can already find standard operators in it) and to use it for research in data streaming, especially when using IoT devices (the footprint of streaming engines like Storm and Flink is considerable, since they are designed for large data centers, rather than cheap single-board devices). I decided to make the code available and put together some documentation in case someone is interested in trying it or wishes to provide feedback.</w:t>
+      </w:r>
+    </w:p>
+    <w:bookmarkEnd w:id="0"/>
     <w:sectPr>
       <w:pgSz w:w="11900" w:h="16840"/>
       <w:pgMar w:top="1417" w:right="1417" w:bottom="1417" w:left="1417" w:header="708" w:footer="708" w:gutter="0"/>

</xml_diff>